<commit_message>
Final version week 2 Report
</commit_message>
<xml_diff>
--- a/Reports/Week 2 Progress Report.docx
+++ b/Reports/Week 2 Progress Report.docx
@@ -1,6 +1,6 @@
 
 <file path=word/document.xml><?xml version="1.0" encoding="utf-8"?>
-<w:document xmlns:wpc="http://schemas.microsoft.com/office/word/2010/wordprocessingCanvas" xmlns:mc="http://schemas.openxmlformats.org/markup-compatibility/2006" xmlns:o="urn:schemas-microsoft-com:office:office" xmlns:r="http://schemas.openxmlformats.org/officeDocument/2006/relationships" xmlns:m="http://schemas.openxmlformats.org/officeDocument/2006/math" xmlns:v="urn:schemas-microsoft-com:vml" xmlns:wp14="http://schemas.microsoft.com/office/word/2010/wordprocessingDrawing" xmlns:wp="http://schemas.openxmlformats.org/drawingml/2006/wordprocessingDrawing" xmlns:w10="urn:schemas-microsoft-com:office:word" xmlns:w="http://schemas.openxmlformats.org/wordprocessingml/2006/main" xmlns:w14="http://schemas.microsoft.com/office/word/2010/wordml" xmlns:w15="http://schemas.microsoft.com/office/word/2012/wordml" xmlns:wpg="http://schemas.microsoft.com/office/word/2010/wordprocessingGroup" xmlns:wpi="http://schemas.microsoft.com/office/word/2010/wordprocessingInk" xmlns:wne="http://schemas.microsoft.com/office/word/2006/wordml" xmlns:wps="http://schemas.microsoft.com/office/word/2010/wordprocessingShape" mc:Ignorable="w14 w15 wp14">
+<w:document xmlns:wpc="http://schemas.microsoft.com/office/word/2010/wordprocessingCanvas" xmlns:cx="http://schemas.microsoft.com/office/drawing/2014/chartex" xmlns:cx1="http://schemas.microsoft.com/office/drawing/2015/9/8/chartex" xmlns:mc="http://schemas.openxmlformats.org/markup-compatibility/2006" xmlns:o="urn:schemas-microsoft-com:office:office" xmlns:r="http://schemas.openxmlformats.org/officeDocument/2006/relationships" xmlns:m="http://schemas.openxmlformats.org/officeDocument/2006/math" xmlns:v="urn:schemas-microsoft-com:vml" xmlns:wp14="http://schemas.microsoft.com/office/word/2010/wordprocessingDrawing" xmlns:wp="http://schemas.openxmlformats.org/drawingml/2006/wordprocessingDrawing" xmlns:w10="urn:schemas-microsoft-com:office:word" xmlns:w="http://schemas.openxmlformats.org/wordprocessingml/2006/main" xmlns:w14="http://schemas.microsoft.com/office/word/2010/wordml" xmlns:w15="http://schemas.microsoft.com/office/word/2012/wordml" xmlns:w16se="http://schemas.microsoft.com/office/word/2015/wordml/symex" xmlns:wpg="http://schemas.microsoft.com/office/word/2010/wordprocessingGroup" xmlns:wpi="http://schemas.microsoft.com/office/word/2010/wordprocessingInk" xmlns:wne="http://schemas.microsoft.com/office/word/2006/wordml" xmlns:wps="http://schemas.microsoft.com/office/word/2010/wordprocessingShape" mc:Ignorable="w14 w15 w16se wp14">
   <w:body>
     <w:p>
       <w:pPr>
@@ -81,7 +81,18 @@
           <w:bCs/>
           <w:color w:val="000000"/>
         </w:rPr>
-        <w:t>Completed Tasks:</w:t>
+        <w:t>Completed</w:t>
+      </w:r>
+      <w:bookmarkStart w:id="0" w:name="_GoBack"/>
+      <w:bookmarkEnd w:id="0"/>
+      <w:r>
+        <w:rPr>
+          <w:rFonts w:ascii="Times New Roman" w:eastAsia="Times New Roman" w:hAnsi="Times New Roman" w:cs="Times New Roman"/>
+          <w:b/>
+          <w:bCs/>
+          <w:color w:val="000000"/>
+        </w:rPr>
+        <w:t xml:space="preserve"> Tasks:</w:t>
       </w:r>
     </w:p>
     <w:p>
@@ -492,8 +503,21 @@
         </w:rPr>
         <w:t>We will need to organize and pre-process our test set to classify successes and failures.</w:t>
       </w:r>
-      <w:bookmarkStart w:id="0" w:name="_GoBack"/>
-      <w:bookmarkEnd w:id="0"/>
+    </w:p>
+    <w:p>
+      <w:pPr>
+        <w:rPr>
+          <w:rFonts w:ascii="Times New Roman" w:eastAsia="Times New Roman" w:hAnsi="Times New Roman" w:cs="Times New Roman"/>
+          <w:color w:val="000000"/>
+        </w:rPr>
+      </w:pPr>
+      <w:r>
+        <w:rPr>
+          <w:rFonts w:ascii="Times New Roman" w:eastAsia="Times New Roman" w:hAnsi="Times New Roman" w:cs="Times New Roman"/>
+          <w:color w:val="000000"/>
+        </w:rPr>
+        <w:br w:type="page"/>
+      </w:r>
     </w:p>
     <w:p>
       <w:pPr>
@@ -923,7 +947,6 @@
                 <w:rFonts w:ascii="Times New Roman" w:eastAsia="Times New Roman" w:hAnsi="Times New Roman" w:cs="Times New Roman"/>
                 <w:color w:val="000000"/>
               </w:rPr>
-              <w:lastRenderedPageBreak/>
               <w:t>Detecting field using HSV</w:t>
             </w:r>
           </w:p>
@@ -1742,7 +1765,6 @@
       <w:r>
         <w:rPr>
           <w:noProof/>
-          <w:lang w:eastAsia="ko-KR"/>
         </w:rPr>
         <w:drawing>
           <wp:inline distT="0" distB="0" distL="0" distR="0" wp14:anchorId="5DE308DB" wp14:editId="3CF975FA">
@@ -1803,7 +1825,6 @@
       <w:r>
         <w:rPr>
           <w:noProof/>
-          <w:lang w:eastAsia="ko-KR"/>
         </w:rPr>
         <w:drawing>
           <wp:inline distT="0" distB="0" distL="0" distR="0" wp14:anchorId="5AE014A6" wp14:editId="6D3E2EB5">
@@ -1864,7 +1885,6 @@
       <w:r>
         <w:rPr>
           <w:noProof/>
-          <w:lang w:eastAsia="ko-KR"/>
         </w:rPr>
         <w:drawing>
           <wp:inline distT="0" distB="0" distL="0" distR="0" wp14:anchorId="73C1B44C" wp14:editId="6C1D7469">
@@ -1921,7 +1941,7 @@
           <w:rFonts w:ascii="Times New Roman" w:hAnsi="Times New Roman" w:cs="Times New Roman"/>
         </w:rPr>
         <w:lastRenderedPageBreak/>
-        <w:t>Cropped:</w:t>
+        <w:t>Tesseract Output:</w:t>
       </w:r>
     </w:p>
     <w:p>
@@ -1930,6 +1950,53 @@
           <w:rFonts w:ascii="Times New Roman" w:hAnsi="Times New Roman" w:cs="Times New Roman"/>
         </w:rPr>
       </w:pPr>
+      <w:r>
+        <w:rPr>
+          <w:noProof/>
+        </w:rPr>
+        <w:drawing>
+          <wp:inline distT="0" distB="0" distL="0" distR="0" wp14:anchorId="4193DBE6" wp14:editId="2BDEA7E7">
+            <wp:extent cx="3429000" cy="1496161"/>
+            <wp:effectExtent l="19050" t="19050" r="19050" b="27940"/>
+            <wp:docPr id="3" name="Picture 3"/>
+            <wp:cNvGraphicFramePr>
+              <a:graphicFrameLocks xmlns:a="http://schemas.openxmlformats.org/drawingml/2006/main" noChangeAspect="1"/>
+            </wp:cNvGraphicFramePr>
+            <a:graphic xmlns:a="http://schemas.openxmlformats.org/drawingml/2006/main">
+              <a:graphicData uri="http://schemas.openxmlformats.org/drawingml/2006/picture">
+                <pic:pic xmlns:pic="http://schemas.openxmlformats.org/drawingml/2006/picture">
+                  <pic:nvPicPr>
+                    <pic:cNvPr id="1" name=""/>
+                    <pic:cNvPicPr/>
+                  </pic:nvPicPr>
+                  <pic:blipFill>
+                    <a:blip r:embed="rId8"/>
+                    <a:stretch>
+                      <a:fillRect/>
+                    </a:stretch>
+                  </pic:blipFill>
+                  <pic:spPr>
+                    <a:xfrm>
+                      <a:off x="0" y="0"/>
+                      <a:ext cx="3460871" cy="1510067"/>
+                    </a:xfrm>
+                    <a:prstGeom prst="rect">
+                      <a:avLst/>
+                    </a:prstGeom>
+                    <a:ln>
+                      <a:solidFill>
+                        <a:schemeClr val="bg1">
+                          <a:lumMod val="75000"/>
+                        </a:schemeClr>
+                      </a:solidFill>
+                    </a:ln>
+                  </pic:spPr>
+                </pic:pic>
+              </a:graphicData>
+            </a:graphic>
+          </wp:inline>
+        </w:drawing>
+      </w:r>
     </w:p>
     <w:p>
       <w:pPr>
@@ -1940,37 +2007,160 @@
     </w:p>
     <w:p>
       <w:pPr>
-        <w:rPr>
-          <w:rFonts w:ascii="Times New Roman" w:hAnsi="Times New Roman" w:cs="Times New Roman"/>
-        </w:rPr>
-      </w:pPr>
-    </w:p>
-    <w:p>
-      <w:pPr>
-        <w:rPr>
-          <w:rFonts w:ascii="Times New Roman" w:hAnsi="Times New Roman" w:cs="Times New Roman"/>
-        </w:rPr>
-      </w:pPr>
-    </w:p>
-    <w:p>
-      <w:pPr>
-        <w:rPr>
-          <w:rFonts w:ascii="Times New Roman" w:hAnsi="Times New Roman" w:cs="Times New Roman"/>
-        </w:rPr>
-      </w:pPr>
-      <w:r>
-        <w:rPr>
-          <w:rFonts w:ascii="Times New Roman" w:hAnsi="Times New Roman" w:cs="Times New Roman"/>
-        </w:rPr>
-        <w:t>Tesseract Output:</w:t>
-      </w:r>
-    </w:p>
-    <w:p>
-      <w:pPr>
-        <w:rPr>
-          <w:rFonts w:ascii="Times New Roman" w:hAnsi="Times New Roman" w:cs="Times New Roman"/>
-        </w:rPr>
-      </w:pPr>
+        <w:pStyle w:val="Heading1"/>
+        <w:spacing w:after="240"/>
+      </w:pPr>
+      <w:r>
+        <w:t>Achievement Example: traffic3.JPG: Edge detection and auto crop</w:t>
+      </w:r>
+    </w:p>
+    <w:p>
+      <w:r>
+        <w:t>Original image w/ contour:</w:t>
+      </w:r>
+      <w:r>
+        <w:tab/>
+      </w:r>
+      <w:r>
+        <w:tab/>
+      </w:r>
+      <w:r>
+        <w:tab/>
+        <w:t>Canny edge detection:</w:t>
+      </w:r>
+    </w:p>
+    <w:p>
+      <w:r>
+        <w:rPr>
+          <w:noProof/>
+        </w:rPr>
+        <w:drawing>
+          <wp:inline distT="0" distB="0" distL="0" distR="0" wp14:anchorId="37E36975" wp14:editId="031F5DE9">
+            <wp:extent cx="2444489" cy="1699260"/>
+            <wp:effectExtent l="0" t="0" r="0" b="0"/>
+            <wp:docPr id="4" name="Picture 4"/>
+            <wp:cNvGraphicFramePr>
+              <a:graphicFrameLocks xmlns:a="http://schemas.openxmlformats.org/drawingml/2006/main" noChangeAspect="1"/>
+            </wp:cNvGraphicFramePr>
+            <a:graphic xmlns:a="http://schemas.openxmlformats.org/drawingml/2006/main">
+              <a:graphicData uri="http://schemas.openxmlformats.org/drawingml/2006/picture">
+                <pic:pic xmlns:pic="http://schemas.openxmlformats.org/drawingml/2006/picture">
+                  <pic:nvPicPr>
+                    <pic:cNvPr id="1" name=""/>
+                    <pic:cNvPicPr/>
+                  </pic:nvPicPr>
+                  <pic:blipFill>
+                    <a:blip r:embed="rId9"/>
+                    <a:stretch>
+                      <a:fillRect/>
+                    </a:stretch>
+                  </pic:blipFill>
+                  <pic:spPr>
+                    <a:xfrm>
+                      <a:off x="0" y="0"/>
+                      <a:ext cx="2467293" cy="1715112"/>
+                    </a:xfrm>
+                    <a:prstGeom prst="rect">
+                      <a:avLst/>
+                    </a:prstGeom>
+                  </pic:spPr>
+                </pic:pic>
+              </a:graphicData>
+            </a:graphic>
+          </wp:inline>
+        </w:drawing>
+      </w:r>
+      <w:r>
+        <w:t xml:space="preserve">          </w:t>
+      </w:r>
+      <w:r>
+        <w:rPr>
+          <w:noProof/>
+        </w:rPr>
+        <w:drawing>
+          <wp:inline distT="0" distB="0" distL="0" distR="0" wp14:anchorId="2DE4A768" wp14:editId="37F70F3B">
+            <wp:extent cx="2455453" cy="1706880"/>
+            <wp:effectExtent l="0" t="0" r="2540" b="7620"/>
+            <wp:docPr id="5" name="Picture 5"/>
+            <wp:cNvGraphicFramePr>
+              <a:graphicFrameLocks xmlns:a="http://schemas.openxmlformats.org/drawingml/2006/main" noChangeAspect="1"/>
+            </wp:cNvGraphicFramePr>
+            <a:graphic xmlns:a="http://schemas.openxmlformats.org/drawingml/2006/main">
+              <a:graphicData uri="http://schemas.openxmlformats.org/drawingml/2006/picture">
+                <pic:pic xmlns:pic="http://schemas.openxmlformats.org/drawingml/2006/picture">
+                  <pic:nvPicPr>
+                    <pic:cNvPr id="1" name=""/>
+                    <pic:cNvPicPr/>
+                  </pic:nvPicPr>
+                  <pic:blipFill>
+                    <a:blip r:embed="rId10"/>
+                    <a:stretch>
+                      <a:fillRect/>
+                    </a:stretch>
+                  </pic:blipFill>
+                  <pic:spPr>
+                    <a:xfrm>
+                      <a:off x="0" y="0"/>
+                      <a:ext cx="2478425" cy="1722849"/>
+                    </a:xfrm>
+                    <a:prstGeom prst="rect">
+                      <a:avLst/>
+                    </a:prstGeom>
+                  </pic:spPr>
+                </pic:pic>
+              </a:graphicData>
+            </a:graphic>
+          </wp:inline>
+        </w:drawing>
+      </w:r>
+    </w:p>
+    <w:p/>
+    <w:p>
+      <w:r>
+        <w:t>Auto crop:</w:t>
+      </w:r>
+    </w:p>
+    <w:p>
+      <w:r>
+        <w:rPr>
+          <w:noProof/>
+        </w:rPr>
+        <w:drawing>
+          <wp:inline distT="0" distB="0" distL="0" distR="0" wp14:anchorId="7228540C" wp14:editId="5DAE6B35">
+            <wp:extent cx="3997482" cy="2628900"/>
+            <wp:effectExtent l="0" t="0" r="3175" b="0"/>
+            <wp:docPr id="6" name="Picture 6"/>
+            <wp:cNvGraphicFramePr>
+              <a:graphicFrameLocks xmlns:a="http://schemas.openxmlformats.org/drawingml/2006/main" noChangeAspect="1"/>
+            </wp:cNvGraphicFramePr>
+            <a:graphic xmlns:a="http://schemas.openxmlformats.org/drawingml/2006/main">
+              <a:graphicData uri="http://schemas.openxmlformats.org/drawingml/2006/picture">
+                <pic:pic xmlns:pic="http://schemas.openxmlformats.org/drawingml/2006/picture">
+                  <pic:nvPicPr>
+                    <pic:cNvPr id="1" name=""/>
+                    <pic:cNvPicPr/>
+                  </pic:nvPicPr>
+                  <pic:blipFill>
+                    <a:blip r:embed="rId11"/>
+                    <a:stretch>
+                      <a:fillRect/>
+                    </a:stretch>
+                  </pic:blipFill>
+                  <pic:spPr>
+                    <a:xfrm>
+                      <a:off x="0" y="0"/>
+                      <a:ext cx="4027364" cy="2648552"/>
+                    </a:xfrm>
+                    <a:prstGeom prst="rect">
+                      <a:avLst/>
+                    </a:prstGeom>
+                  </pic:spPr>
+                </pic:pic>
+              </a:graphicData>
+            </a:graphic>
+          </wp:inline>
+        </w:drawing>
+      </w:r>
     </w:p>
     <w:sectPr>
       <w:pgSz w:w="12240" w:h="15840"/>
@@ -1983,7 +2173,7 @@
 </file>
 
 <file path=word/numbering.xml><?xml version="1.0" encoding="utf-8"?>
-<w:numbering xmlns:wpc="http://schemas.microsoft.com/office/word/2010/wordprocessingCanvas" xmlns:mc="http://schemas.openxmlformats.org/markup-compatibility/2006" xmlns:o="urn:schemas-microsoft-com:office:office" xmlns:r="http://schemas.openxmlformats.org/officeDocument/2006/relationships" xmlns:m="http://schemas.openxmlformats.org/officeDocument/2006/math" xmlns:v="urn:schemas-microsoft-com:vml" xmlns:wp14="http://schemas.microsoft.com/office/word/2010/wordprocessingDrawing" xmlns:wp="http://schemas.openxmlformats.org/drawingml/2006/wordprocessingDrawing" xmlns:w10="urn:schemas-microsoft-com:office:word" xmlns:w="http://schemas.openxmlformats.org/wordprocessingml/2006/main" xmlns:w14="http://schemas.microsoft.com/office/word/2010/wordml" xmlns:w15="http://schemas.microsoft.com/office/word/2012/wordml" xmlns:wpg="http://schemas.microsoft.com/office/word/2010/wordprocessingGroup" xmlns:wpi="http://schemas.microsoft.com/office/word/2010/wordprocessingInk" xmlns:wne="http://schemas.microsoft.com/office/word/2006/wordml" xmlns:wps="http://schemas.microsoft.com/office/word/2010/wordprocessingShape" mc:Ignorable="w14 w15 wp14">
+<w:numbering xmlns:wpc="http://schemas.microsoft.com/office/word/2010/wordprocessingCanvas" xmlns:cx="http://schemas.microsoft.com/office/drawing/2014/chartex" xmlns:cx1="http://schemas.microsoft.com/office/drawing/2015/9/8/chartex" xmlns:mc="http://schemas.openxmlformats.org/markup-compatibility/2006" xmlns:o="urn:schemas-microsoft-com:office:office" xmlns:r="http://schemas.openxmlformats.org/officeDocument/2006/relationships" xmlns:m="http://schemas.openxmlformats.org/officeDocument/2006/math" xmlns:v="urn:schemas-microsoft-com:vml" xmlns:wp14="http://schemas.microsoft.com/office/word/2010/wordprocessingDrawing" xmlns:wp="http://schemas.openxmlformats.org/drawingml/2006/wordprocessingDrawing" xmlns:w10="urn:schemas-microsoft-com:office:word" xmlns:w="http://schemas.openxmlformats.org/wordprocessingml/2006/main" xmlns:w14="http://schemas.microsoft.com/office/word/2010/wordml" xmlns:w15="http://schemas.microsoft.com/office/word/2012/wordml" xmlns:w16se="http://schemas.microsoft.com/office/word/2015/wordml/symex" xmlns:wpg="http://schemas.microsoft.com/office/word/2010/wordprocessingGroup" xmlns:wpi="http://schemas.microsoft.com/office/word/2010/wordprocessingInk" xmlns:wne="http://schemas.microsoft.com/office/word/2006/wordml" xmlns:wps="http://schemas.microsoft.com/office/word/2010/wordprocessingShape" mc:Ignorable="w14 w15 w16se wp14">
   <w:abstractNum w:abstractNumId="0" w15:restartNumberingAfterBreak="0">
     <w:nsid w:val="46141FFA"/>
     <w:multiLevelType w:val="hybridMultilevel"/>
@@ -2221,7 +2411,7 @@
 </file>
 
 <file path=word/styles.xml><?xml version="1.0" encoding="utf-8"?>
-<w:styles xmlns:mc="http://schemas.openxmlformats.org/markup-compatibility/2006" xmlns:r="http://schemas.openxmlformats.org/officeDocument/2006/relationships" xmlns:w="http://schemas.openxmlformats.org/wordprocessingml/2006/main" xmlns:w14="http://schemas.microsoft.com/office/word/2010/wordml" xmlns:w15="http://schemas.microsoft.com/office/word/2012/wordml" mc:Ignorable="w14 w15">
+<w:styles xmlns:mc="http://schemas.openxmlformats.org/markup-compatibility/2006" xmlns:r="http://schemas.openxmlformats.org/officeDocument/2006/relationships" xmlns:w="http://schemas.openxmlformats.org/wordprocessingml/2006/main" xmlns:w14="http://schemas.microsoft.com/office/word/2010/wordml" xmlns:w15="http://schemas.microsoft.com/office/word/2012/wordml" xmlns:w16se="http://schemas.microsoft.com/office/word/2015/wordml/symex" mc:Ignorable="w14 w15 w16se">
   <w:docDefaults>
     <w:rPrDefault>
       <w:rPr>

</xml_diff>